<commit_message>
Most logic relations have been created , the next step is to finish all the simulator and test it
</commit_message>
<xml_diff>
--- a/Project Report.docx
+++ b/Project Report.docx
@@ -18,14 +18,35 @@
           <w:szCs w:val="32"/>
         </w:rPr>
       </w:pPr>
+      <w:proofErr w:type="spellStart"/>
       <w:r>
         <w:rPr>
           <w:rFonts w:ascii="Times New Roman" w:hAnsi="Times New Roman" w:cs="Times New Roman"/>
           <w:b/>
           <w:sz w:val="32"/>
           <w:szCs w:val="32"/>
-        </w:rPr>
-        <w:t>Project Backgrou</w:t>
+          <w:lang w:eastAsia="zh-CN"/>
+        </w:rPr>
+        <w:t>g</w:t>
+      </w:r>
+      <w:r>
+        <w:rPr>
+          <w:rFonts w:ascii="Times New Roman" w:hAnsi="Times New Roman" w:cs="Times New Roman"/>
+          <w:b/>
+          <w:sz w:val="32"/>
+          <w:szCs w:val="32"/>
+        </w:rPr>
+        <w:t>Project</w:t>
+      </w:r>
+      <w:proofErr w:type="spellEnd"/>
+      <w:r>
+        <w:rPr>
+          <w:rFonts w:ascii="Times New Roman" w:hAnsi="Times New Roman" w:cs="Times New Roman"/>
+          <w:b/>
+          <w:sz w:val="32"/>
+          <w:szCs w:val="32"/>
+        </w:rPr>
+        <w:t xml:space="preserve"> Backgrou</w:t>
       </w:r>
       <w:r>
         <w:rPr>
@@ -261,19 +282,7 @@
         <w:rPr>
           <w:rFonts w:ascii="Times New Roman" w:hAnsi="Times New Roman" w:cs="Times New Roman"/>
         </w:rPr>
-        <w:t xml:space="preserve"> Java is poor at doing statistics as well. The Random class provided by Java library generates random numbers based on a naïve algorithm, </w:t>
-      </w:r>
-      <w:r>
-        <w:rPr>
-          <w:rFonts w:ascii="Times New Roman" w:hAnsi="Times New Roman" w:cs="Times New Roman"/>
-        </w:rPr>
-        <w:t>as well as there are not so many data visualization libraries for Java.</w:t>
-      </w:r>
-      <w:r>
-        <w:rPr>
-          <w:rFonts w:ascii="Times New Roman" w:hAnsi="Times New Roman" w:cs="Times New Roman"/>
-        </w:rPr>
-        <w:t xml:space="preserve"> The most popular library is the so called “JRI” library with the latest version has been released almost 4 years ago. This library is quite fussy, if you are coding with an IDE, then the running environment and class path have to be set up for every new class.  </w:t>
+        <w:t xml:space="preserve"> Java is poor at doing statistics as well. The Random class provided by Java library generates random numbers based on a naïve algorithm, as well as there are not so many data visualization libraries for Java. The most popular library is the so called “JRI” library with the latest version has been released almost 4 years ago. This library is quite fussy, if you are coding with an IDE, then the running environment and class path have to be set up for every new class.  </w:t>
       </w:r>
     </w:p>
     <w:p>
@@ -2720,25 +2729,7 @@
           <w:sz w:val="16"/>
           <w:szCs w:val="16"/>
         </w:rPr>
-        <w:t xml:space="preserve">   seed = (</w:t>
-      </w:r>
-      <w:proofErr w:type="spellStart"/>
-      <w:r>
-        <w:rPr>
-          <w:rFonts w:ascii="Monaco" w:hAnsi="Monaco" w:cs="Times New Roman"/>
-          <w:sz w:val="16"/>
-          <w:szCs w:val="16"/>
-        </w:rPr>
-        <w:t>seed</w:t>
-      </w:r>
-      <w:proofErr w:type="spellEnd"/>
-      <w:r>
-        <w:rPr>
-          <w:rFonts w:ascii="Monaco" w:hAnsi="Monaco" w:cs="Times New Roman"/>
-          <w:sz w:val="16"/>
-          <w:szCs w:val="16"/>
-        </w:rPr>
-        <w:t xml:space="preserve"> * 0x5DEECE66DL + 0xBL) &amp; ((1L &lt;&lt; 48) - 1);</w:t>
+        <w:t xml:space="preserve">   seed = (seed * 0x5DEECE66DL + 0xBL) &amp; ((1L &lt;&lt; 48) - 1);</w:t>
       </w:r>
     </w:p>
     <w:p>
@@ -3454,6 +3445,8 @@
           <w:lang w:eastAsia="zh-CN"/>
         </w:rPr>
       </w:pPr>
+      <w:bookmarkStart w:id="0" w:name="_GoBack"/>
+      <w:bookmarkEnd w:id="0"/>
       <w:r>
         <w:rPr>
           <w:rFonts w:ascii="Times New Roman" w:hAnsi="Times New Roman" w:cs="Times New Roman"/>
@@ -4160,10 +4153,7 @@
       </w:r>
       <w:proofErr w:type="gramEnd"/>
       <w:r>
-        <w:t>)</w:t>
-      </w:r>
-      <w:r>
-        <w:t>;</w:t>
+        <w:t>);</w:t>
       </w:r>
     </w:p>
     <w:p>
@@ -4368,8 +4358,6 @@
       <w:r>
         <w:t>++) {</w:t>
       </w:r>
-      <w:bookmarkStart w:id="0" w:name="_GoBack"/>
-      <w:bookmarkEnd w:id="0"/>
     </w:p>
     <w:p>
       <w:pPr>
@@ -8692,7 +8680,7 @@
 </file>
 
 <file path=customXml/itemProps1.xml><?xml version="1.0" encoding="utf-8"?>
-<ds:datastoreItem xmlns:ds="http://schemas.openxmlformats.org/officeDocument/2006/customXml" ds:itemID="{F8B4BB06-6E61-C449-8C87-06F90C0B0E55}">
+<ds:datastoreItem xmlns:ds="http://schemas.openxmlformats.org/officeDocument/2006/customXml" ds:itemID="{0A4E1CF8-257B-1049-9A28-29EE09B9DA09}">
   <ds:schemaRefs>
     <ds:schemaRef ds:uri="http://schemas.openxmlformats.org/officeDocument/2006/bibliography"/>
   </ds:schemaRefs>

</xml_diff>